<commit_message>
continued work on the dry part, filled some answers up untill 32
</commit_message>
<xml_diff>
--- a/dry/AI.docx
+++ b/dry/AI.docx
@@ -4198,7 +4198,7 @@
           <w:highlight w:val="yellow"/>
           <w:rtl/>
         </w:rPr>
-        <w:t>משהנו</w:t>
+        <w:t>מישהו משהו</w:t>
       </w:r>
     </w:p>
     <w:p>
@@ -4772,18 +4772,137 @@
         <w:bidi/>
         <w:rPr>
           <w:i/>
+          <w:rtl/>
+        </w:rPr>
+      </w:pPr>
+      <w:r>
+        <w:rPr>
+          <w:rFonts w:cs="Arial"/>
+          <w:i/>
+          <w:rtl/>
+        </w:rPr>
+        <w:lastRenderedPageBreak/>
+        <w:drawing>
+          <wp:anchor distT="0" distB="0" distL="114300" distR="114300" simplePos="0" relativeHeight="251658240" behindDoc="0" locked="0" layoutInCell="1" allowOverlap="1" wp14:anchorId="0EFF45E3" wp14:editId="4EF5D6CC">
+            <wp:simplePos x="0" y="0"/>
+            <wp:positionH relativeFrom="column">
+              <wp:posOffset>1485900</wp:posOffset>
+            </wp:positionH>
+            <wp:positionV relativeFrom="paragraph">
+              <wp:posOffset>730250</wp:posOffset>
+            </wp:positionV>
+            <wp:extent cx="3460115" cy="2595245"/>
+            <wp:effectExtent l="0" t="0" r="6985" b="0"/>
+            <wp:wrapTopAndBottom/>
+            <wp:docPr id="1" name="Picture 1"/>
+            <wp:cNvGraphicFramePr>
+              <a:graphicFrameLocks xmlns:a="http://schemas.openxmlformats.org/drawingml/2006/main" noChangeAspect="1"/>
+            </wp:cNvGraphicFramePr>
+            <a:graphic xmlns:a="http://schemas.openxmlformats.org/drawingml/2006/main">
+              <a:graphicData uri="http://schemas.openxmlformats.org/drawingml/2006/picture">
+                <pic:pic xmlns:pic="http://schemas.openxmlformats.org/drawingml/2006/picture">
+                  <pic:nvPicPr>
+                    <pic:cNvPr id="1" name=""/>
+                    <pic:cNvPicPr/>
+                  </pic:nvPicPr>
+                  <pic:blipFill>
+                    <a:blip r:embed="rId6">
+                      <a:extLst>
+                        <a:ext uri="{28A0092B-C50C-407E-A947-70E740481C1C}">
+                          <a14:useLocalDpi xmlns:a14="http://schemas.microsoft.com/office/drawing/2010/main" val="0"/>
+                        </a:ext>
+                      </a:extLst>
+                    </a:blip>
+                    <a:stretch>
+                      <a:fillRect/>
+                    </a:stretch>
+                  </pic:blipFill>
+                  <pic:spPr>
+                    <a:xfrm>
+                      <a:off x="0" y="0"/>
+                      <a:ext cx="3460115" cy="2595245"/>
+                    </a:xfrm>
+                    <a:prstGeom prst="rect">
+                      <a:avLst/>
+                    </a:prstGeom>
+                  </pic:spPr>
+                </pic:pic>
+              </a:graphicData>
+            </a:graphic>
+          </wp:anchor>
+        </w:drawing>
+      </w:r>
+      <w:r>
+        <w:rPr>
+          <w:rFonts w:hint="cs"/>
+          <w:i/>
+          <w:rtl/>
+        </w:rPr>
+        <w:t xml:space="preserve">באזור </w:t>
+      </w:r>
+      <m:oMath>
+        <m:r>
+          <w:rPr>
+            <w:rFonts w:ascii="Cambria Math" w:hAnsi="Cambria Math"/>
+          </w:rPr>
+          <m:t>w=0.68</m:t>
+        </m:r>
+      </m:oMath>
+      <w:r>
+        <w:rPr>
+          <w:rFonts w:eastAsiaTheme="minorEastAsia" w:hint="cs"/>
+          <w:i/>
+          <w:rtl/>
+        </w:rPr>
+        <w:t xml:space="preserve"> אנחנו רואים שיש אזור שבו הפתרון קרוב לאופטימלי ומספר המצבים שפותחו קרוב למינימאלי, כמובן שכפי שלמדנו אין תשובה חד משמעית. אם איכות הפתרון חשובה אז כדאי להגדיר </w:t>
+      </w:r>
+      <m:oMath>
+        <m:r>
+          <w:rPr>
+            <w:rFonts w:ascii="Cambria Math" w:eastAsiaTheme="minorEastAsia" w:hAnsi="Cambria Math"/>
+          </w:rPr>
+          <m:t>w=0.65</m:t>
+        </m:r>
+      </m:oMath>
+      <w:r>
+        <w:rPr>
+          <w:rFonts w:eastAsiaTheme="minorEastAsia"/>
+          <w:i/>
+        </w:rPr>
+        <w:t xml:space="preserve"> </w:t>
+      </w:r>
+      <w:r>
+        <w:rPr>
+          <w:rFonts w:eastAsiaTheme="minorEastAsia" w:hint="cs"/>
+          <w:i/>
+          <w:rtl/>
+        </w:rPr>
+        <w:t xml:space="preserve">לאומת זאת אם מהירות קבלת פתרון חשובה אז כדאי להגדיר </w:t>
+      </w:r>
+      <m:oMath>
+        <m:r>
+          <w:rPr>
+            <w:rFonts w:ascii="Cambria Math" w:eastAsiaTheme="minorEastAsia" w:hAnsi="Cambria Math"/>
+          </w:rPr>
+          <m:t>w=0.75</m:t>
+        </m:r>
+      </m:oMath>
+      <w:r>
+        <w:rPr>
+          <w:rFonts w:eastAsiaTheme="minorEastAsia" w:hint="cs"/>
+          <w:i/>
+          <w:rtl/>
+        </w:rPr>
+        <w:t xml:space="preserve"> באזור זה מתקבל פתרון שהוא לא רחוק מאופטימלי ומספר המצבים המפותח נמוך יחסית.</w:t>
+      </w:r>
+    </w:p>
+    <w:p>
+      <w:pPr>
+        <w:rPr>
+          <w:i/>
           <w:highlight w:val="yellow"/>
         </w:rPr>
       </w:pPr>
-      <w:proofErr w:type="spellStart"/>
-      <w:r>
-        <w:rPr>
-          <w:i/>
-          <w:highlight w:val="yellow"/>
-        </w:rPr>
-        <w:t>Asd</w:t>
-      </w:r>
-      <w:proofErr w:type="spellEnd"/>
     </w:p>
     <w:tbl>
       <w:tblPr>
@@ -5109,18 +5228,362 @@
         <w:bidi/>
         <w:rPr>
           <w:i/>
-          <w:highlight w:val="yellow"/>
-        </w:rPr>
-      </w:pPr>
+        </w:rPr>
+      </w:pPr>
+      <w:r>
+        <w:rPr>
+          <w:rFonts w:eastAsiaTheme="minorEastAsia" w:hint="cs"/>
+          <w:i/>
+          <w:rtl/>
+        </w:rPr>
+        <w:t xml:space="preserve">השינוי </w:t>
+      </w:r>
+      <w:r>
+        <w:rPr>
+          <w:rFonts w:eastAsiaTheme="minorEastAsia" w:hint="cs"/>
+          <w:i/>
+          <w:rtl/>
+        </w:rPr>
+        <w:t xml:space="preserve">בפונקציית העלות </w:t>
+      </w:r>
+      <w:r>
+        <w:rPr>
+          <w:rFonts w:eastAsiaTheme="minorEastAsia" w:hint="cs"/>
+          <w:i/>
+          <w:rtl/>
+        </w:rPr>
+        <w:t xml:space="preserve">הביא לבחירת מסלולים שונים </w:t>
+      </w:r>
+      <w:r>
+        <w:rPr>
+          <w:rFonts w:hint="cs"/>
+          <w:i/>
+          <w:rtl/>
+        </w:rPr>
+        <w:t xml:space="preserve">בהשוואה </w:t>
+      </w:r>
+      <w:r>
+        <w:rPr>
+          <w:rFonts w:hint="cs"/>
+          <w:i/>
+          <w:rtl/>
+        </w:rPr>
+        <w:t xml:space="preserve">בין סעיף זה </w:t>
+      </w:r>
+      <w:r>
+        <w:rPr>
+          <w:rFonts w:hint="cs"/>
+          <w:i/>
+          <w:rtl/>
+        </w:rPr>
+        <w:t>לפלט מסעיף 19 נזהה ש</w:t>
+      </w:r>
+      <m:oMath>
+        <m:r>
+          <w:rPr>
+            <w:rFonts w:ascii="Cambria Math" w:hAnsi="Cambria Math"/>
+          </w:rPr>
+          <m:t xml:space="preserve">total_g_cost </m:t>
+        </m:r>
+      </m:oMath>
+      <w:r>
+        <w:rPr>
+          <w:rFonts w:eastAsiaTheme="minorEastAsia" w:hint="cs"/>
+          <w:i/>
+          <w:rtl/>
+        </w:rPr>
+        <w:t xml:space="preserve"> הוא שונה לחלוטין,</w:t>
+      </w:r>
+      <w:r>
+        <w:rPr>
+          <w:rFonts w:eastAsiaTheme="minorEastAsia"/>
+          <w:i/>
+          <w:rtl/>
+        </w:rPr>
+        <w:br/>
+      </w:r>
+      <w:r>
+        <w:rPr>
+          <w:rFonts w:eastAsiaTheme="minorEastAsia" w:hint="cs"/>
+          <w:i/>
+          <w:rtl/>
+        </w:rPr>
+        <w:t xml:space="preserve">בסעיף 19 קיבלנו </w:t>
+      </w:r>
+      <m:oMath>
+        <m:r>
+          <w:rPr>
+            <w:rFonts w:ascii="Cambria Math" w:hAnsi="Cambria Math"/>
+          </w:rPr>
+          <m:t>tota</m:t>
+        </m:r>
+        <m:r>
+          <w:rPr>
+            <w:rFonts w:ascii="Cambria Math" w:hAnsi="Cambria Math"/>
+          </w:rPr>
+          <m:t>l</m:t>
+        </m:r>
+        <m:r>
+          <m:rPr>
+            <m:lit/>
+          </m:rPr>
+          <w:rPr>
+            <w:rFonts w:ascii="Cambria Math" w:hAnsi="Cambria Math"/>
+          </w:rPr>
+          <m:t>_</m:t>
+        </m:r>
+        <m:r>
+          <w:rPr>
+            <w:rFonts w:ascii="Cambria Math" w:hAnsi="Cambria Math"/>
+          </w:rPr>
+          <m:t>g</m:t>
+        </m:r>
+        <m:r>
+          <m:rPr>
+            <m:lit/>
+          </m:rPr>
+          <w:rPr>
+            <w:rFonts w:ascii="Cambria Math" w:hAnsi="Cambria Math"/>
+          </w:rPr>
+          <m:t>_</m:t>
+        </m:r>
+        <m:r>
+          <w:rPr>
+            <w:rFonts w:ascii="Cambria Math" w:hAnsi="Cambria Math"/>
+          </w:rPr>
+          <m:t>cost≈31528</m:t>
+        </m:r>
+      </m:oMath>
+      <w:r>
+        <w:rPr>
+          <w:rFonts w:eastAsiaTheme="minorEastAsia" w:hint="cs"/>
+          <w:i/>
+          <w:rtl/>
+        </w:rPr>
+        <w:t xml:space="preserve"> ביחידות מרחק,</w:t>
+      </w:r>
+      <w:r>
+        <w:rPr>
+          <w:rFonts w:eastAsiaTheme="minorEastAsia"/>
+          <w:i/>
+          <w:rtl/>
+        </w:rPr>
+        <w:br/>
+      </w:r>
+      <w:r>
+        <w:rPr>
+          <w:rFonts w:eastAsiaTheme="minorEastAsia" w:hint="cs"/>
+          <w:i/>
+          <w:rtl/>
+        </w:rPr>
+        <w:t xml:space="preserve">לאומת סעיף זה בו קיבלנו </w:t>
+      </w:r>
+      <m:oMath>
+        <m:r>
+          <w:rPr>
+            <w:rFonts w:ascii="Cambria Math" w:hAnsi="Cambria Math"/>
+          </w:rPr>
+          <m:t>total</m:t>
+        </m:r>
+        <m:r>
+          <m:rPr>
+            <m:lit/>
+          </m:rPr>
+          <w:rPr>
+            <w:rFonts w:ascii="Cambria Math" w:hAnsi="Cambria Math"/>
+          </w:rPr>
+          <m:t>_</m:t>
+        </m:r>
+        <m:r>
+          <w:rPr>
+            <w:rFonts w:ascii="Cambria Math" w:hAnsi="Cambria Math"/>
+          </w:rPr>
+          <m:t>g</m:t>
+        </m:r>
+        <m:r>
+          <m:rPr>
+            <m:lit/>
+          </m:rPr>
+          <w:rPr>
+            <w:rFonts w:ascii="Cambria Math" w:hAnsi="Cambria Math"/>
+          </w:rPr>
+          <m:t>_</m:t>
+        </m:r>
+        <m:r>
+          <w:rPr>
+            <w:rFonts w:ascii="Cambria Math" w:hAnsi="Cambria Math"/>
+          </w:rPr>
+          <m:t>cost≈</m:t>
+        </m:r>
+        <m:r>
+          <w:rPr>
+            <w:rFonts w:ascii="Cambria Math" w:hAnsi="Cambria Math"/>
+          </w:rPr>
+          <m:t>42</m:t>
+        </m:r>
+      </m:oMath>
+      <w:r>
+        <w:rPr>
+          <w:rFonts w:eastAsiaTheme="minorEastAsia" w:hint="cs"/>
+          <w:i/>
+          <w:rtl/>
+        </w:rPr>
+        <w:t xml:space="preserve"> ביחידות כסף,</w:t>
+      </w:r>
+      <w:r>
+        <w:rPr>
+          <w:rFonts w:eastAsiaTheme="minorEastAsia"/>
+          <w:i/>
+          <w:rtl/>
+        </w:rPr>
+        <w:br/>
+      </w:r>
+      <w:r>
+        <w:rPr>
+          <w:rFonts w:eastAsiaTheme="minorEastAsia" w:hint="cs"/>
+          <w:i/>
+          <w:rtl/>
+        </w:rPr>
+        <w:t xml:space="preserve">משום </w:t>
+      </w:r>
       <w:proofErr w:type="spellStart"/>
       <w:r>
         <w:rPr>
-          <w:i/>
-          <w:highlight w:val="yellow"/>
-        </w:rPr>
-        <w:t>Dfdfdf</w:t>
+          <w:rFonts w:eastAsiaTheme="minorEastAsia" w:hint="cs"/>
+          <w:i/>
+          <w:rtl/>
+        </w:rPr>
+        <w:t>שנחברו</w:t>
       </w:r>
       <w:proofErr w:type="spellEnd"/>
+      <w:r>
+        <w:rPr>
+          <w:rFonts w:eastAsiaTheme="minorEastAsia" w:hint="cs"/>
+          <w:i/>
+          <w:rtl/>
+        </w:rPr>
+        <w:t xml:space="preserve"> מסלולים שונים ניתן גם לזהות בעמודת </w:t>
+      </w:r>
+      <m:oMath>
+        <m:r>
+          <w:rPr>
+            <w:rFonts w:ascii="Cambria Math" w:eastAsiaTheme="minorEastAsia" w:hAnsi="Cambria Math"/>
+          </w:rPr>
+          <m:t>total</m:t>
+        </m:r>
+        <m:r>
+          <m:rPr>
+            <m:lit/>
+          </m:rPr>
+          <w:rPr>
+            <w:rFonts w:ascii="Cambria Math" w:eastAsiaTheme="minorEastAsia" w:hAnsi="Cambria Math"/>
+          </w:rPr>
+          <m:t>_</m:t>
+        </m:r>
+        <m:r>
+          <w:rPr>
+            <w:rFonts w:ascii="Cambria Math" w:eastAsiaTheme="minorEastAsia" w:hAnsi="Cambria Math"/>
+          </w:rPr>
+          <m:t>cost</m:t>
+        </m:r>
+      </m:oMath>
+      <w:r>
+        <w:rPr>
+          <w:rFonts w:eastAsiaTheme="minorEastAsia" w:hint="cs"/>
+          <w:i/>
+          <w:rtl/>
+        </w:rPr>
+        <w:t xml:space="preserve"> שהערכים מקיימים עבור סעיף 19 המרחק קטן יותר, ועבור סעיף זה המחיר נמוך יותר.</w:t>
+      </w:r>
+      <w:r>
+        <w:rPr>
+          <w:rFonts w:eastAsiaTheme="minorEastAsia"/>
+          <w:i/>
+          <w:rtl/>
+        </w:rPr>
+        <w:br/>
+      </w:r>
+    </w:p>
+    <w:p>
+      <w:pPr>
+        <w:pStyle w:val="ListParagraph"/>
+        <w:numPr>
+          <w:ilvl w:val="0"/>
+          <w:numId w:val="7"/>
+        </w:numPr>
+        <w:bidi/>
+        <w:rPr>
+          <w:i/>
+        </w:rPr>
+      </w:pPr>
+      <w:r>
+        <w:rPr>
+          <w:rFonts w:hint="cs"/>
+          <w:rtl/>
+        </w:rPr>
+        <w:t xml:space="preserve">היוריסטיקה </w:t>
+      </w:r>
+      <w:proofErr w:type="spellStart"/>
+      <w:r>
+        <w:t>MDATestsTravelTimeToNearestLabHeuristic</w:t>
+      </w:r>
+      <w:proofErr w:type="spellEnd"/>
+      <w:r>
+        <w:rPr>
+          <w:rFonts w:hint="cs"/>
+          <w:rtl/>
+        </w:rPr>
+        <w:t xml:space="preserve"> עבור </w:t>
+      </w:r>
+      <m:oMath>
+        <m:r>
+          <w:rPr>
+            <w:rFonts w:ascii="Cambria Math" w:hAnsi="Cambria Math"/>
+          </w:rPr>
+          <m:t>cos</m:t>
+        </m:r>
+        <m:sSubSup>
+          <m:sSubSupPr>
+            <m:ctrlPr>
+              <w:rPr>
+                <w:rFonts w:ascii="Cambria Math" w:hAnsi="Cambria Math"/>
+                <w:i/>
+              </w:rPr>
+            </m:ctrlPr>
+          </m:sSubSupPr>
+          <m:e>
+            <m:r>
+              <w:rPr>
+                <w:rFonts w:ascii="Cambria Math" w:hAnsi="Cambria Math"/>
+              </w:rPr>
+              <m:t>t</m:t>
+            </m:r>
+          </m:e>
+          <m:sub>
+            <m:r>
+              <w:rPr>
+                <w:rFonts w:ascii="Cambria Math" w:hAnsi="Cambria Math"/>
+              </w:rPr>
+              <m:t>MDA</m:t>
+            </m:r>
+          </m:sub>
+          <m:sup>
+            <m:r>
+              <w:rPr>
+                <w:rFonts w:ascii="Cambria Math" w:hAnsi="Cambria Math"/>
+              </w:rPr>
+              <m:t>test travel</m:t>
+            </m:r>
+          </m:sup>
+        </m:sSubSup>
+      </m:oMath>
+      <w:r>
+        <w:rPr>
+          <w:rFonts w:eastAsiaTheme="minorEastAsia" w:hint="cs"/>
+          <w:rtl/>
+        </w:rPr>
+        <w:t xml:space="preserve"> </w:t>
+      </w:r>
     </w:p>
     <w:p>
       <w:pPr>
@@ -5134,12 +5597,6 @@
           <w:i/>
         </w:rPr>
       </w:pPr>
-      <w:r>
-        <w:rPr>
-          <w:i/>
-        </w:rPr>
-        <w:t>Df</w:t>
-      </w:r>
     </w:p>
     <w:p>
       <w:pPr>

</xml_diff>

<commit_message>
updates to the dry part
reached 34,
some updates need to be done to the previous sections
</commit_message>
<xml_diff>
--- a/dry/AI.docx
+++ b/dry/AI.docx
@@ -4312,54 +4312,72 @@
           <w:i/>
           <w:rtl/>
         </w:rPr>
-        <w:t xml:space="preserve">ראינו בתרגול </w:t>
-      </w:r>
+        <w:t>נפריך עם דוגמא נגדית, נניח שהגענו למצב הכחול(הדירה האחרונה שהיה צריך לבקר בה) וצריך לבחור לאיזה מעבדה ללכת(המצבים התחתונים).</w:t>
+      </w:r>
+      <w:r>
+        <w:rPr>
+          <w:i/>
+          <w:rtl/>
+        </w:rPr>
+        <w:br/>
+      </w:r>
+      <w:proofErr w:type="spellStart"/>
       <w:r>
         <w:rPr>
           <w:rFonts w:hint="cs"/>
           <w:i/>
-          <w:rtl/>
-        </w:rPr>
-        <w:t>ש</w:t>
-      </w:r>
+        </w:rPr>
+        <w:t>A</w:t>
+      </w:r>
+      <w:r>
+        <w:rPr>
+          <w:i/>
+        </w:rPr>
+        <w:t>star</w:t>
+      </w:r>
+      <w:proofErr w:type="spellEnd"/>
       <w:r>
         <w:rPr>
           <w:rFonts w:hint="cs"/>
           <w:i/>
           <w:rtl/>
         </w:rPr>
-        <w:t xml:space="preserve">יוריסטיקה קבילה בהכרח מקיימת </w:t>
+        <w:t xml:space="preserve"> עם היוריסטיקה</w:t>
+      </w:r>
+      <w:r>
+        <w:rPr>
+          <w:rFonts w:hint="cs"/>
+          <w:i/>
+          <w:rtl/>
+        </w:rPr>
+        <w:t xml:space="preserve"> הנ"ל תבחר ללכת למצב הכחול משום ש</w:t>
+      </w:r>
+      <w:r>
+        <w:rPr>
+          <w:rFonts w:hint="cs"/>
+          <w:i/>
+          <w:rtl/>
+        </w:rPr>
+        <w:t xml:space="preserve"> </w:t>
       </w:r>
       <m:oMath>
         <m:r>
           <w:rPr>
             <w:rFonts w:ascii="Cambria Math" w:hAnsi="Cambria Math"/>
           </w:rPr>
-          <m:t>∀g∈G, h</m:t>
+          <m:t>f=</m:t>
         </m:r>
-        <m:d>
-          <m:dPr>
-            <m:ctrlPr>
-              <w:rPr>
-                <w:rFonts w:ascii="Cambria Math" w:hAnsi="Cambria Math"/>
-                <w:i/>
-              </w:rPr>
-            </m:ctrlPr>
-          </m:dPr>
-          <m:e>
-            <m:r>
-              <w:rPr>
-                <w:rFonts w:ascii="Cambria Math" w:hAnsi="Cambria Math"/>
-              </w:rPr>
-              <m:t>g</m:t>
-            </m:r>
-          </m:e>
-        </m:d>
         <m:r>
           <w:rPr>
             <w:rFonts w:ascii="Cambria Math" w:hAnsi="Cambria Math"/>
           </w:rPr>
-          <m:t>=0</m:t>
+          <m:t>11+</m:t>
+        </m:r>
+        <m:r>
+          <w:rPr>
+            <w:rFonts w:ascii="Cambria Math" w:hAnsi="Cambria Math"/>
+          </w:rPr>
+          <m:t>b</m:t>
         </m:r>
       </m:oMath>
       <w:r>
@@ -4368,7 +4386,7 @@
           <w:i/>
           <w:rtl/>
         </w:rPr>
-        <w:t xml:space="preserve"> אך במקרה בו הגענו למצב מסיים על ידי מעבר בכל הדירות</w:t>
+        <w:t xml:space="preserve"> שהוא המינימלי, אך הפתרון האופטימלי יהיה ללכת למעבדה הקרובה ביותר</w:t>
       </w:r>
       <w:r>
         <w:rPr>
@@ -4376,7 +4394,7 @@
           <w:i/>
           <w:rtl/>
         </w:rPr>
-        <w:t xml:space="preserve"> </w:t>
+        <w:t>(הירוקה)</w:t>
       </w:r>
       <w:r>
         <w:rPr>
@@ -4384,76 +4402,123 @@
           <w:i/>
           <w:rtl/>
         </w:rPr>
-        <w:t>אך לא בכל המעבדות</w:t>
-      </w:r>
-      <w:r>
-        <w:rPr>
-          <w:rFonts w:eastAsiaTheme="minorEastAsia" w:hint="cs"/>
-          <w:i/>
-          <w:rtl/>
-        </w:rPr>
-        <w:t xml:space="preserve">, כאשר נחשב את </w:t>
+        <w:t xml:space="preserve"> ולסיים בה, המחיר הסופי יהיה </w:t>
       </w:r>
       <m:oMath>
         <m:r>
           <w:rPr>
             <w:rFonts w:ascii="Cambria Math" w:eastAsiaTheme="minorEastAsia" w:hAnsi="Cambria Math"/>
           </w:rPr>
-          <m:t>h</m:t>
+          <m:t>g=</m:t>
         </m:r>
-        <m:d>
-          <m:dPr>
-            <m:ctrlPr>
-              <w:rPr>
-                <w:rFonts w:ascii="Cambria Math" w:eastAsiaTheme="minorEastAsia" w:hAnsi="Cambria Math"/>
-                <w:i/>
-              </w:rPr>
-            </m:ctrlPr>
-          </m:dPr>
-          <m:e>
-            <m:r>
-              <w:rPr>
-                <w:rFonts w:ascii="Cambria Math" w:eastAsiaTheme="minorEastAsia" w:hAnsi="Cambria Math"/>
-              </w:rPr>
-              <m:t>g</m:t>
-            </m:r>
-          </m:e>
-        </m:d>
+        <m:r>
+          <w:rPr>
+            <w:rFonts w:ascii="Cambria Math" w:eastAsiaTheme="minorEastAsia" w:hAnsi="Cambria Math"/>
+          </w:rPr>
+          <m:t>2</m:t>
+        </m:r>
+        <m:r>
+          <w:rPr>
+            <w:rFonts w:ascii="Cambria Math" w:eastAsiaTheme="minorEastAsia" w:hAnsi="Cambria Math"/>
+          </w:rPr>
+          <m:t>+b</m:t>
+        </m:r>
       </m:oMath>
       <w:r>
         <w:rPr>
-          <w:rFonts w:eastAsiaTheme="minorEastAsia" w:hint="cs"/>
-          <w:i/>
-          <w:rtl/>
-        </w:rPr>
-        <w:t xml:space="preserve"> נקבל ערך שאינו 0 אלא את המרחקים </w:t>
-      </w:r>
-      <w:proofErr w:type="spellStart"/>
-      <w:r>
-        <w:rPr>
-          <w:rFonts w:eastAsiaTheme="minorEastAsia" w:hint="cs"/>
-          <w:i/>
-          <w:rtl/>
-        </w:rPr>
-        <w:t>במקסימלים</w:t>
-      </w:r>
-      <w:proofErr w:type="spellEnd"/>
-      <w:r>
-        <w:rPr>
-          <w:rFonts w:eastAsiaTheme="minorEastAsia" w:hint="cs"/>
-          <w:i/>
-          <w:rtl/>
-        </w:rPr>
-        <w:t xml:space="preserve"> בין המעבדות שנשארו</w:t>
-      </w:r>
-      <w:r>
-        <w:rPr>
-          <w:rFonts w:eastAsiaTheme="minorEastAsia" w:hint="cs"/>
-          <w:i/>
-          <w:rtl/>
-        </w:rPr>
-        <w:t>.</w:t>
-      </w:r>
+          <w:rFonts w:hint="cs"/>
+          <w:i/>
+          <w:rtl/>
+        </w:rPr>
+        <w:t xml:space="preserve"> אבל הערך היוריסטי שם גבוהה יותר ולכן הצומת לא יבחר.</w:t>
+      </w:r>
+    </w:p>
+    <w:p>
+      <w:pPr>
+        <w:bidi/>
+        <w:jc w:val="center"/>
+        <w:rPr>
+          <w:i/>
+          <w:rtl/>
+        </w:rPr>
+      </w:pPr>
+      <w:r>
+        <w:rPr>
+          <w:rFonts w:cs="Arial"/>
+          <w:i/>
+          <w:rtl/>
+        </w:rPr>
+        <w:drawing>
+          <wp:inline distT="0" distB="0" distL="0" distR="0" wp14:anchorId="792B2306" wp14:editId="407EE528">
+            <wp:extent cx="4643562" cy="3229657"/>
+            <wp:effectExtent l="0" t="0" r="5080" b="8890"/>
+            <wp:docPr id="4" name="Picture 4"/>
+            <wp:cNvGraphicFramePr>
+              <a:graphicFrameLocks xmlns:a="http://schemas.openxmlformats.org/drawingml/2006/main" noChangeAspect="1"/>
+            </wp:cNvGraphicFramePr>
+            <a:graphic xmlns:a="http://schemas.openxmlformats.org/drawingml/2006/main">
+              <a:graphicData uri="http://schemas.openxmlformats.org/drawingml/2006/picture">
+                <pic:pic xmlns:pic="http://schemas.openxmlformats.org/drawingml/2006/picture">
+                  <pic:nvPicPr>
+                    <pic:cNvPr id="1" name=""/>
+                    <pic:cNvPicPr/>
+                  </pic:nvPicPr>
+                  <pic:blipFill>
+                    <a:blip r:embed="rId6"/>
+                    <a:stretch>
+                      <a:fillRect/>
+                    </a:stretch>
+                  </pic:blipFill>
+                  <pic:spPr>
+                    <a:xfrm>
+                      <a:off x="0" y="0"/>
+                      <a:ext cx="4647653" cy="3232503"/>
+                    </a:xfrm>
+                    <a:prstGeom prst="rect">
+                      <a:avLst/>
+                    </a:prstGeom>
+                  </pic:spPr>
+                </pic:pic>
+              </a:graphicData>
+            </a:graphic>
+          </wp:inline>
+        </w:drawing>
+      </w:r>
+    </w:p>
+    <w:p>
+      <w:pPr>
+        <w:bidi/>
+        <w:rPr>
+          <w:i/>
+          <w:rtl/>
+        </w:rPr>
+      </w:pPr>
+    </w:p>
+    <w:p>
+      <w:pPr>
+        <w:bidi/>
+        <w:rPr>
+          <w:i/>
+          <w:rtl/>
+        </w:rPr>
+      </w:pPr>
+    </w:p>
+    <w:p>
+      <w:pPr>
+        <w:bidi/>
+        <w:rPr>
+          <w:i/>
+          <w:rtl/>
+        </w:rPr>
+      </w:pPr>
+    </w:p>
+    <w:p>
+      <w:pPr>
+        <w:bidi/>
+        <w:rPr>
+          <w:i/>
+        </w:rPr>
+      </w:pPr>
     </w:p>
     <w:p>
       <w:pPr>
@@ -4586,39 +4651,168 @@
           <w:i/>
           <w:rtl/>
         </w:rPr>
-        <w:t xml:space="preserve">מאותה סיבה כמו </w:t>
-      </w:r>
-      <w:r>
-        <w:rPr>
-          <w:rFonts w:hint="cs"/>
-          <w:i/>
-          <w:rtl/>
-        </w:rPr>
-        <w:t xml:space="preserve">היוריסטיקה הקודמת, כאשר מחשבים </w:t>
-      </w:r>
-      <m:oMath>
-        <m:r>
-          <w:rPr>
-            <w:rFonts w:ascii="Cambria Math" w:hAnsi="Cambria Math"/>
-          </w:rPr>
-          <m:t>h(g)</m:t>
-        </m:r>
-      </m:oMath>
-      <w:r>
-        <w:rPr>
-          <w:rFonts w:eastAsiaTheme="minorEastAsia" w:hint="cs"/>
-          <w:i/>
-          <w:rtl/>
-        </w:rPr>
-        <w:t xml:space="preserve"> </w:t>
-      </w:r>
-      <w:r>
-        <w:rPr>
-          <w:rFonts w:eastAsiaTheme="minorEastAsia" w:hint="cs"/>
-          <w:i/>
-          <w:rtl/>
-        </w:rPr>
-        <w:t>נקבל מרחקים בין המעבדות שנשאר לבקר.</w:t>
+        <w:t>נפריך עם דוגמא נגדית, נסתכל על הדירות הבאות שצריך לבקר,</w:t>
+      </w:r>
+      <w:r>
+        <w:rPr>
+          <w:i/>
+          <w:rtl/>
+        </w:rPr>
+        <w:br/>
+      </w:r>
+      <w:r>
+        <w:rPr>
+          <w:rFonts w:cs="Arial"/>
+          <w:i/>
+          <w:rtl/>
+        </w:rPr>
+        <w:t xml:space="preserve">נניח כי כעת אנחנו נמצאים </w:t>
+      </w:r>
+      <w:r>
+        <w:rPr>
+          <w:rFonts w:cs="Arial" w:hint="cs"/>
+          <w:i/>
+          <w:rtl/>
+        </w:rPr>
+        <w:t xml:space="preserve">במצב </w:t>
+      </w:r>
+      <w:r>
+        <w:rPr>
+          <w:rFonts w:cs="Arial"/>
+          <w:i/>
+          <w:rtl/>
+        </w:rPr>
+        <w:t>הכחול. במצב זה, היוריסטיקה תלך לירוק</w:t>
+      </w:r>
+      <w:r>
+        <w:rPr>
+          <w:rFonts w:cs="Arial" w:hint="cs"/>
+          <w:i/>
+          <w:rtl/>
+        </w:rPr>
+        <w:t>, אחר כך</w:t>
+      </w:r>
+      <w:r>
+        <w:rPr>
+          <w:rFonts w:cs="Arial"/>
+          <w:i/>
+          <w:rtl/>
+        </w:rPr>
+        <w:t xml:space="preserve"> לצהוב</w:t>
+      </w:r>
+      <w:r>
+        <w:rPr>
+          <w:rFonts w:cs="Arial" w:hint="cs"/>
+          <w:i/>
+          <w:rtl/>
+        </w:rPr>
+        <w:t xml:space="preserve"> ו</w:t>
+      </w:r>
+      <w:r>
+        <w:rPr>
+          <w:rFonts w:cs="Arial"/>
+          <w:i/>
+          <w:rtl/>
+        </w:rPr>
+        <w:t xml:space="preserve">אז לאדום. כלומר ערכה יהיה - 18=2+2+3+3+2+6. אך ישנו מסלול קצר יותר והוא ללכת לכתום, </w:t>
+      </w:r>
+      <w:r>
+        <w:rPr>
+          <w:rFonts w:cs="Arial" w:hint="cs"/>
+          <w:i/>
+          <w:rtl/>
+        </w:rPr>
+        <w:t>אחר כך</w:t>
+      </w:r>
+      <w:r>
+        <w:rPr>
+          <w:rFonts w:cs="Arial"/>
+          <w:i/>
+          <w:rtl/>
+        </w:rPr>
+        <w:t xml:space="preserve"> לירוק ואז לאדום. ערך מסלול זה יהיה- 14=3+3+2+6. כלומר ניתן לראות שהיוריסטיקה לא תיתן לנו את</w:t>
+      </w:r>
+      <w:r>
+        <w:rPr>
+          <w:rFonts w:cs="Arial" w:hint="cs"/>
+          <w:i/>
+          <w:rtl/>
+        </w:rPr>
+        <w:t xml:space="preserve">ה ערך </w:t>
+      </w:r>
+      <w:r>
+        <w:rPr>
+          <w:rFonts w:cs="Arial"/>
+          <w:i/>
+          <w:rtl/>
+        </w:rPr>
+        <w:t xml:space="preserve">אופטימלי כלומר </w:t>
+      </w:r>
+      <w:r>
+        <w:rPr>
+          <w:rFonts w:cs="Arial" w:hint="cs"/>
+          <w:i/>
+          <w:rtl/>
+        </w:rPr>
+        <w:t xml:space="preserve"> היוריסטיקה </w:t>
+      </w:r>
+      <w:r>
+        <w:rPr>
+          <w:rFonts w:cs="Arial"/>
+          <w:i/>
+          <w:rtl/>
+        </w:rPr>
+        <w:t>אינה קבילה.</w:t>
+      </w:r>
+    </w:p>
+    <w:p>
+      <w:pPr>
+        <w:bidi/>
+        <w:rPr>
+          <w:i/>
+        </w:rPr>
+      </w:pPr>
+      <w:r>
+        <w:rPr>
+          <w:rFonts w:cs="Arial"/>
+          <w:i/>
+          <w:rtl/>
+        </w:rPr>
+        <w:drawing>
+          <wp:inline distT="0" distB="0" distL="0" distR="0" wp14:anchorId="1C71017C" wp14:editId="69F6AB40">
+            <wp:extent cx="5943600" cy="1792605"/>
+            <wp:effectExtent l="0" t="0" r="0" b="0"/>
+            <wp:docPr id="5" name="Picture 5"/>
+            <wp:cNvGraphicFramePr>
+              <a:graphicFrameLocks xmlns:a="http://schemas.openxmlformats.org/drawingml/2006/main" noChangeAspect="1"/>
+            </wp:cNvGraphicFramePr>
+            <a:graphic xmlns:a="http://schemas.openxmlformats.org/drawingml/2006/main">
+              <a:graphicData uri="http://schemas.openxmlformats.org/drawingml/2006/picture">
+                <pic:pic xmlns:pic="http://schemas.openxmlformats.org/drawingml/2006/picture">
+                  <pic:nvPicPr>
+                    <pic:cNvPr id="1" name=""/>
+                    <pic:cNvPicPr/>
+                  </pic:nvPicPr>
+                  <pic:blipFill>
+                    <a:blip r:embed="rId7"/>
+                    <a:stretch>
+                      <a:fillRect/>
+                    </a:stretch>
+                  </pic:blipFill>
+                  <pic:spPr>
+                    <a:xfrm>
+                      <a:off x="0" y="0"/>
+                      <a:ext cx="5943600" cy="1792605"/>
+                    </a:xfrm>
+                    <a:prstGeom prst="rect">
+                      <a:avLst/>
+                    </a:prstGeom>
+                  </pic:spPr>
+                </pic:pic>
+              </a:graphicData>
+            </a:graphic>
+          </wp:inline>
+        </w:drawing>
       </w:r>
     </w:p>
     <w:p>
@@ -4711,28 +4905,21 @@
           <w:rFonts w:eastAsiaTheme="minorEastAsia" w:hint="cs"/>
           <w:rtl/>
         </w:rPr>
-        <w:t xml:space="preserve"> </w:t>
+        <w:t xml:space="preserve"> קביל</w:t>
       </w:r>
       <w:r>
         <w:rPr>
           <w:rFonts w:eastAsiaTheme="minorEastAsia" w:hint="cs"/>
           <w:rtl/>
         </w:rPr>
-        <w:t xml:space="preserve">אינה </w:t>
+        <w:t>ה</w:t>
       </w:r>
       <w:r>
         <w:rPr>
           <w:rFonts w:eastAsiaTheme="minorEastAsia" w:hint="cs"/>
           <w:rtl/>
         </w:rPr>
-        <w:t>קביל</w:t>
-      </w:r>
-      <w:r>
-        <w:rPr>
-          <w:rFonts w:eastAsiaTheme="minorEastAsia" w:hint="cs"/>
-          <w:rtl/>
-        </w:rPr>
-        <w:t>ה</w:t>
+        <w:t>.</w:t>
       </w:r>
     </w:p>
     <w:p>
@@ -4779,9 +4966,9 @@
         <w:rPr>
           <w:rFonts w:cs="Arial"/>
           <w:i/>
-          <w:rtl/>
-        </w:rPr>
-        <w:lastRenderedPageBreak/>
+          <w:noProof/>
+          <w:rtl/>
+        </w:rPr>
         <w:drawing>
           <wp:anchor distT="0" distB="0" distL="114300" distR="114300" simplePos="0" relativeHeight="251658240" behindDoc="0" locked="0" layoutInCell="1" allowOverlap="1" wp14:anchorId="0EFF45E3" wp14:editId="4EF5D6CC">
             <wp:simplePos x="0" y="0"/>
@@ -4806,7 +4993,7 @@
                     <pic:cNvPicPr/>
                   </pic:nvPicPr>
                   <pic:blipFill>
-                    <a:blip r:embed="rId6">
+                    <a:blip r:embed="rId8">
                       <a:extLst>
                         <a:ext uri="{28A0092B-C50C-407E-A947-70E740481C1C}">
                           <a14:useLocalDpi xmlns:a14="http://schemas.microsoft.com/office/drawing/2010/main" val="0"/>
@@ -5059,6 +5246,7 @@
             <w:pPr>
               <w:bidi/>
               <w:rPr>
+                <w:rFonts w:hint="cs"/>
                 <w:i/>
                 <w:rtl/>
               </w:rPr>
@@ -5236,23 +5424,7 @@
           <w:i/>
           <w:rtl/>
         </w:rPr>
-        <w:t xml:space="preserve">השינוי </w:t>
-      </w:r>
-      <w:r>
-        <w:rPr>
-          <w:rFonts w:eastAsiaTheme="minorEastAsia" w:hint="cs"/>
-          <w:i/>
-          <w:rtl/>
-        </w:rPr>
-        <w:t xml:space="preserve">בפונקציית העלות </w:t>
-      </w:r>
-      <w:r>
-        <w:rPr>
-          <w:rFonts w:eastAsiaTheme="minorEastAsia" w:hint="cs"/>
-          <w:i/>
-          <w:rtl/>
-        </w:rPr>
-        <w:t xml:space="preserve">הביא לבחירת מסלולים שונים </w:t>
+        <w:t xml:space="preserve">השינוי בפונקציית העלות הביא לבחירת מסלולים שונים </w:t>
       </w:r>
       <w:r>
         <w:rPr>
@@ -5309,74 +5481,6 @@
           <w:rtl/>
         </w:rPr>
         <w:t xml:space="preserve">בסעיף 19 קיבלנו </w:t>
-      </w:r>
-      <m:oMath>
-        <m:r>
-          <w:rPr>
-            <w:rFonts w:ascii="Cambria Math" w:hAnsi="Cambria Math"/>
-          </w:rPr>
-          <m:t>tota</m:t>
-        </m:r>
-        <m:r>
-          <w:rPr>
-            <w:rFonts w:ascii="Cambria Math" w:hAnsi="Cambria Math"/>
-          </w:rPr>
-          <m:t>l</m:t>
-        </m:r>
-        <m:r>
-          <m:rPr>
-            <m:lit/>
-          </m:rPr>
-          <w:rPr>
-            <w:rFonts w:ascii="Cambria Math" w:hAnsi="Cambria Math"/>
-          </w:rPr>
-          <m:t>_</m:t>
-        </m:r>
-        <m:r>
-          <w:rPr>
-            <w:rFonts w:ascii="Cambria Math" w:hAnsi="Cambria Math"/>
-          </w:rPr>
-          <m:t>g</m:t>
-        </m:r>
-        <m:r>
-          <m:rPr>
-            <m:lit/>
-          </m:rPr>
-          <w:rPr>
-            <w:rFonts w:ascii="Cambria Math" w:hAnsi="Cambria Math"/>
-          </w:rPr>
-          <m:t>_</m:t>
-        </m:r>
-        <m:r>
-          <w:rPr>
-            <w:rFonts w:ascii="Cambria Math" w:hAnsi="Cambria Math"/>
-          </w:rPr>
-          <m:t>cost≈31528</m:t>
-        </m:r>
-      </m:oMath>
-      <w:r>
-        <w:rPr>
-          <w:rFonts w:eastAsiaTheme="minorEastAsia" w:hint="cs"/>
-          <w:i/>
-          <w:rtl/>
-        </w:rPr>
-        <w:t xml:space="preserve"> ביחידות מרחק,</w:t>
-      </w:r>
-      <w:r>
-        <w:rPr>
-          <w:rFonts w:eastAsiaTheme="minorEastAsia"/>
-          <w:i/>
-          <w:rtl/>
-        </w:rPr>
-        <w:br/>
-      </w:r>
-      <w:r>
-        <w:rPr>
-          <w:rFonts w:eastAsiaTheme="minorEastAsia" w:hint="cs"/>
-          <w:i/>
-          <w:rtl/>
-        </w:rPr>
-        <w:t xml:space="preserve">לאומת סעיף זה בו קיבלנו </w:t>
       </w:r>
       <m:oMath>
         <m:r>
@@ -5413,13 +5517,69 @@
           <w:rPr>
             <w:rFonts w:ascii="Cambria Math" w:hAnsi="Cambria Math"/>
           </w:rPr>
-          <m:t>cost≈</m:t>
+          <m:t>cost≈31528</m:t>
+        </m:r>
+      </m:oMath>
+      <w:r>
+        <w:rPr>
+          <w:rFonts w:eastAsiaTheme="minorEastAsia" w:hint="cs"/>
+          <w:i/>
+          <w:rtl/>
+        </w:rPr>
+        <w:t xml:space="preserve"> ביחידות מרחק,</w:t>
+      </w:r>
+      <w:r>
+        <w:rPr>
+          <w:rFonts w:eastAsiaTheme="minorEastAsia"/>
+          <w:i/>
+          <w:rtl/>
+        </w:rPr>
+        <w:br/>
+      </w:r>
+      <w:r>
+        <w:rPr>
+          <w:rFonts w:eastAsiaTheme="minorEastAsia" w:hint="cs"/>
+          <w:i/>
+          <w:rtl/>
+        </w:rPr>
+        <w:t xml:space="preserve">לאומת סעיף זה בו קיבלנו </w:t>
+      </w:r>
+      <m:oMath>
+        <m:r>
+          <w:rPr>
+            <w:rFonts w:ascii="Cambria Math" w:hAnsi="Cambria Math"/>
+          </w:rPr>
+          <m:t>total</m:t>
+        </m:r>
+        <m:r>
+          <m:rPr>
+            <m:lit/>
+          </m:rPr>
+          <w:rPr>
+            <w:rFonts w:ascii="Cambria Math" w:hAnsi="Cambria Math"/>
+          </w:rPr>
+          <m:t>_</m:t>
         </m:r>
         <m:r>
           <w:rPr>
             <w:rFonts w:ascii="Cambria Math" w:hAnsi="Cambria Math"/>
           </w:rPr>
-          <m:t>42</m:t>
+          <m:t>g</m:t>
+        </m:r>
+        <m:r>
+          <m:rPr>
+            <m:lit/>
+          </m:rPr>
+          <w:rPr>
+            <w:rFonts w:ascii="Cambria Math" w:hAnsi="Cambria Math"/>
+          </w:rPr>
+          <m:t>_</m:t>
+        </m:r>
+        <m:r>
+          <w:rPr>
+            <w:rFonts w:ascii="Cambria Math" w:hAnsi="Cambria Math"/>
+          </w:rPr>
+          <m:t>cost≈42</m:t>
         </m:r>
       </m:oMath>
       <w:r>
@@ -5509,7 +5669,7 @@
         <w:pStyle w:val="ListParagraph"/>
         <w:numPr>
           <w:ilvl w:val="0"/>
-          <w:numId w:val="7"/>
+          <w:numId w:val="14"/>
         </w:numPr>
         <w:bidi/>
         <w:rPr>
@@ -5584,26 +5744,221 @@
         </w:rPr>
         <w:t xml:space="preserve"> </w:t>
       </w:r>
+      <w:r>
+        <w:rPr>
+          <w:rFonts w:eastAsiaTheme="minorEastAsia" w:hint="cs"/>
+          <w:rtl/>
+        </w:rPr>
+        <w:t>אינה קבילה</w:t>
+      </w:r>
+    </w:p>
+    <w:p>
+      <w:pPr>
+        <w:pStyle w:val="ListParagraph"/>
+        <w:numPr>
+          <w:ilvl w:val="1"/>
+          <w:numId w:val="14"/>
+        </w:numPr>
+        <w:bidi/>
+        <w:rPr>
+          <w:i/>
+        </w:rPr>
+      </w:pPr>
+      <w:r>
+        <w:rPr>
+          <w:rFonts w:hint="cs"/>
+          <w:i/>
+          <w:rtl/>
+        </w:rPr>
+        <w:t>נפריך עם דוגמא נגדית, המצב הירוק הינו מעבדה.</w:t>
+      </w:r>
+      <w:r>
+        <w:rPr>
+          <w:i/>
+          <w:rtl/>
+        </w:rPr>
+        <w:br/>
+      </w:r>
+      <w:r>
+        <w:rPr>
+          <w:rFonts w:hint="cs"/>
+          <w:i/>
+          <w:rtl/>
+        </w:rPr>
+        <w:t>נניח שאלגוריתם נמצא במצב הכחול וצריך לבחור לאן ללכת,</w:t>
+      </w:r>
+      <w:r>
+        <w:rPr>
+          <w:i/>
+          <w:rtl/>
+        </w:rPr>
+        <w:br/>
+      </w:r>
+      <w:r>
+        <w:rPr>
+          <w:rFonts w:hint="cs"/>
+          <w:i/>
+          <w:rtl/>
+        </w:rPr>
+        <w:t>היוריסטיקה תביא אותו אל המצב הירוק ומשם אל האדום. מחיר מסלול זה יהיה</w:t>
+      </w:r>
+      <w:r>
+        <w:rPr>
+          <w:i/>
+          <w:rtl/>
+        </w:rPr>
+        <w:br/>
+      </w:r>
+      <w:r>
+        <w:rPr>
+          <w:rFonts w:hint="cs"/>
+          <w:i/>
+          <w:rtl/>
+        </w:rPr>
+        <w:t xml:space="preserve"> </w:t>
+      </w:r>
+      <m:oMath>
+        <m:r>
+          <w:rPr>
+            <w:rFonts w:ascii="Cambria Math" w:hAnsi="Cambria Math"/>
+          </w:rPr>
+          <m:t>3*5+1*3=18</m:t>
+        </m:r>
+      </m:oMath>
+      <w:r>
+        <w:rPr>
+          <w:rFonts w:eastAsiaTheme="minorEastAsia" w:hint="cs"/>
+          <w:i/>
+          <w:rtl/>
+        </w:rPr>
+        <w:t xml:space="preserve"> </w:t>
+      </w:r>
+      <w:r>
+        <w:rPr>
+          <w:rFonts w:eastAsiaTheme="minorEastAsia"/>
+          <w:i/>
+          <w:rtl/>
+        </w:rPr>
+        <w:br/>
+      </w:r>
+      <w:r>
+        <w:rPr>
+          <w:rFonts w:eastAsiaTheme="minorEastAsia" w:hint="cs"/>
+          <w:i/>
+          <w:rtl/>
+        </w:rPr>
+        <w:t>לאומת זאת המסלול האופטימלי יהיה מן הכחול אל האדום ואז אל הירוק עם המחיר</w:t>
+      </w:r>
+      <w:r>
+        <w:rPr>
+          <w:rFonts w:eastAsiaTheme="minorEastAsia"/>
+          <w:i/>
+          <w:rtl/>
+        </w:rPr>
+        <w:br/>
+      </w:r>
+      <w:r>
+        <w:rPr>
+          <w:rFonts w:eastAsiaTheme="minorEastAsia" w:hint="cs"/>
+          <w:i/>
+          <w:rtl/>
+        </w:rPr>
+        <w:t xml:space="preserve"> </w:t>
+      </w:r>
+      <m:oMath>
+        <m:r>
+          <w:rPr>
+            <w:rFonts w:ascii="Cambria Math" w:eastAsiaTheme="minorEastAsia" w:hAnsi="Cambria Math"/>
+          </w:rPr>
+          <m:t>3*1+4*3=15</m:t>
+        </m:r>
+      </m:oMath>
+    </w:p>
+    <w:p>
+      <w:pPr>
+        <w:bidi/>
+        <w:ind w:left="1080"/>
+        <w:rPr>
+          <w:i/>
+        </w:rPr>
+      </w:pPr>
+      <w:r>
+        <w:rPr>
+          <w:rtl/>
+        </w:rPr>
+        <w:drawing>
+          <wp:inline distT="0" distB="0" distL="0" distR="0" wp14:anchorId="31B0E98C" wp14:editId="5144F2D8">
+            <wp:extent cx="2807924" cy="2735249"/>
+            <wp:effectExtent l="0" t="0" r="0" b="8255"/>
+            <wp:docPr id="7" name="Picture 7"/>
+            <wp:cNvGraphicFramePr>
+              <a:graphicFrameLocks xmlns:a="http://schemas.openxmlformats.org/drawingml/2006/main" noChangeAspect="1"/>
+            </wp:cNvGraphicFramePr>
+            <a:graphic xmlns:a="http://schemas.openxmlformats.org/drawingml/2006/main">
+              <a:graphicData uri="http://schemas.openxmlformats.org/drawingml/2006/picture">
+                <pic:pic xmlns:pic="http://schemas.openxmlformats.org/drawingml/2006/picture">
+                  <pic:nvPicPr>
+                    <pic:cNvPr id="1" name=""/>
+                    <pic:cNvPicPr/>
+                  </pic:nvPicPr>
+                  <pic:blipFill>
+                    <a:blip r:embed="rId9"/>
+                    <a:stretch>
+                      <a:fillRect/>
+                    </a:stretch>
+                  </pic:blipFill>
+                  <pic:spPr>
+                    <a:xfrm>
+                      <a:off x="0" y="0"/>
+                      <a:ext cx="2825269" cy="2752145"/>
+                    </a:xfrm>
+                    <a:prstGeom prst="rect">
+                      <a:avLst/>
+                    </a:prstGeom>
+                  </pic:spPr>
+                </pic:pic>
+              </a:graphicData>
+            </a:graphic>
+          </wp:inline>
+        </w:drawing>
+      </w:r>
+    </w:p>
+    <w:p>
+      <w:pPr>
+        <w:pStyle w:val="ListParagraph"/>
+        <w:bidi/>
+        <w:rPr>
+          <w:i/>
+        </w:rPr>
+      </w:pPr>
     </w:p>
     <w:p>
       <w:pPr>
         <w:pStyle w:val="ListParagraph"/>
         <w:numPr>
           <w:ilvl w:val="0"/>
-          <w:numId w:val="12"/>
+          <w:numId w:val="14"/>
         </w:numPr>
         <w:bidi/>
         <w:rPr>
           <w:i/>
         </w:rPr>
       </w:pPr>
+      <w:proofErr w:type="spellStart"/>
+      <w:r>
+        <w:rPr>
+          <w:i/>
+        </w:rPr>
+        <w:t>Asd</w:t>
+      </w:r>
+      <w:proofErr w:type="spellEnd"/>
     </w:p>
     <w:p>
       <w:pPr>
         <w:pStyle w:val="ListParagraph"/>
         <w:numPr>
           <w:ilvl w:val="0"/>
-          <w:numId w:val="12"/>
+          <w:numId w:val="14"/>
         </w:numPr>
         <w:bidi/>
         <w:rPr>
@@ -5615,7 +5970,7 @@
         <w:rPr>
           <w:i/>
         </w:rPr>
-        <w:t>Sadf</w:t>
+        <w:t>Asd</w:t>
       </w:r>
       <w:proofErr w:type="spellEnd"/>
     </w:p>
@@ -5624,7 +5979,7 @@
         <w:pStyle w:val="ListParagraph"/>
         <w:numPr>
           <w:ilvl w:val="0"/>
-          <w:numId w:val="12"/>
+          <w:numId w:val="14"/>
         </w:numPr>
         <w:bidi/>
         <w:rPr>
@@ -5645,7 +6000,7 @@
         <w:pStyle w:val="ListParagraph"/>
         <w:numPr>
           <w:ilvl w:val="0"/>
-          <w:numId w:val="12"/>
+          <w:numId w:val="14"/>
         </w:numPr>
         <w:bidi/>
         <w:rPr>
@@ -5666,7 +6021,7 @@
         <w:pStyle w:val="ListParagraph"/>
         <w:numPr>
           <w:ilvl w:val="0"/>
-          <w:numId w:val="12"/>
+          <w:numId w:val="14"/>
         </w:numPr>
         <w:bidi/>
         <w:rPr>
@@ -5687,49 +6042,7 @@
         <w:pStyle w:val="ListParagraph"/>
         <w:numPr>
           <w:ilvl w:val="0"/>
-          <w:numId w:val="12"/>
-        </w:numPr>
-        <w:bidi/>
-        <w:rPr>
-          <w:i/>
-        </w:rPr>
-      </w:pPr>
-      <w:proofErr w:type="spellStart"/>
-      <w:r>
-        <w:rPr>
-          <w:i/>
-        </w:rPr>
-        <w:t>Asd</w:t>
-      </w:r>
-      <w:proofErr w:type="spellEnd"/>
-    </w:p>
-    <w:p>
-      <w:pPr>
-        <w:pStyle w:val="ListParagraph"/>
-        <w:numPr>
-          <w:ilvl w:val="0"/>
-          <w:numId w:val="12"/>
-        </w:numPr>
-        <w:bidi/>
-        <w:rPr>
-          <w:i/>
-        </w:rPr>
-      </w:pPr>
-      <w:proofErr w:type="spellStart"/>
-      <w:r>
-        <w:rPr>
-          <w:i/>
-        </w:rPr>
-        <w:t>Asd</w:t>
-      </w:r>
-      <w:proofErr w:type="spellEnd"/>
-    </w:p>
-    <w:p>
-      <w:pPr>
-        <w:pStyle w:val="ListParagraph"/>
-        <w:numPr>
-          <w:ilvl w:val="0"/>
-          <w:numId w:val="12"/>
+          <w:numId w:val="14"/>
         </w:numPr>
         <w:bidi/>
         <w:rPr>
@@ -6769,6 +7082,95 @@
     </w:lvl>
   </w:abstractNum>
   <w:abstractNum w:abstractNumId="11" w15:restartNumberingAfterBreak="0">
+    <w:nsid w:val="6D982E33"/>
+    <w:multiLevelType w:val="hybridMultilevel"/>
+    <w:tmpl w:val="7286EF28"/>
+    <w:lvl w:ilvl="0" w:tplc="B0A8C3BE">
+      <w:start w:val="34"/>
+      <w:numFmt w:val="decimal"/>
+      <w:lvlText w:val="%1."/>
+      <w:lvlJc w:val="left"/>
+      <w:pPr>
+        <w:ind w:left="720" w:hanging="360"/>
+      </w:pPr>
+      <w:rPr>
+        <w:rFonts w:hint="default"/>
+      </w:rPr>
+    </w:lvl>
+    <w:lvl w:ilvl="1" w:tplc="04090019">
+      <w:start w:val="1"/>
+      <w:numFmt w:val="lowerLetter"/>
+      <w:lvlText w:val="%2."/>
+      <w:lvlJc w:val="left"/>
+      <w:pPr>
+        <w:ind w:left="1440" w:hanging="360"/>
+      </w:pPr>
+    </w:lvl>
+    <w:lvl w:ilvl="2" w:tplc="0409001B" w:tentative="1">
+      <w:start w:val="1"/>
+      <w:numFmt w:val="lowerRoman"/>
+      <w:lvlText w:val="%3."/>
+      <w:lvlJc w:val="right"/>
+      <w:pPr>
+        <w:ind w:left="2160" w:hanging="180"/>
+      </w:pPr>
+    </w:lvl>
+    <w:lvl w:ilvl="3" w:tplc="0409000F" w:tentative="1">
+      <w:start w:val="1"/>
+      <w:numFmt w:val="decimal"/>
+      <w:lvlText w:val="%4."/>
+      <w:lvlJc w:val="left"/>
+      <w:pPr>
+        <w:ind w:left="2880" w:hanging="360"/>
+      </w:pPr>
+    </w:lvl>
+    <w:lvl w:ilvl="4" w:tplc="04090019" w:tentative="1">
+      <w:start w:val="1"/>
+      <w:numFmt w:val="lowerLetter"/>
+      <w:lvlText w:val="%5."/>
+      <w:lvlJc w:val="left"/>
+      <w:pPr>
+        <w:ind w:left="3600" w:hanging="360"/>
+      </w:pPr>
+    </w:lvl>
+    <w:lvl w:ilvl="5" w:tplc="0409001B" w:tentative="1">
+      <w:start w:val="1"/>
+      <w:numFmt w:val="lowerRoman"/>
+      <w:lvlText w:val="%6."/>
+      <w:lvlJc w:val="right"/>
+      <w:pPr>
+        <w:ind w:left="4320" w:hanging="180"/>
+      </w:pPr>
+    </w:lvl>
+    <w:lvl w:ilvl="6" w:tplc="0409000F" w:tentative="1">
+      <w:start w:val="1"/>
+      <w:numFmt w:val="decimal"/>
+      <w:lvlText w:val="%7."/>
+      <w:lvlJc w:val="left"/>
+      <w:pPr>
+        <w:ind w:left="5040" w:hanging="360"/>
+      </w:pPr>
+    </w:lvl>
+    <w:lvl w:ilvl="7" w:tplc="04090019" w:tentative="1">
+      <w:start w:val="1"/>
+      <w:numFmt w:val="lowerLetter"/>
+      <w:lvlText w:val="%8."/>
+      <w:lvlJc w:val="left"/>
+      <w:pPr>
+        <w:ind w:left="5760" w:hanging="360"/>
+      </w:pPr>
+    </w:lvl>
+    <w:lvl w:ilvl="8" w:tplc="0409001B" w:tentative="1">
+      <w:start w:val="1"/>
+      <w:numFmt w:val="lowerRoman"/>
+      <w:lvlText w:val="%9."/>
+      <w:lvlJc w:val="right"/>
+      <w:pPr>
+        <w:ind w:left="6480" w:hanging="180"/>
+      </w:pPr>
+    </w:lvl>
+  </w:abstractNum>
+  <w:abstractNum w:abstractNumId="12" w15:restartNumberingAfterBreak="0">
     <w:nsid w:val="76FD153D"/>
     <w:multiLevelType w:val="hybridMultilevel"/>
     <w:tmpl w:val="0F14B66C"/>
@@ -6857,7 +7259,96 @@
       </w:pPr>
     </w:lvl>
   </w:abstractNum>
-  <w:abstractNum w:abstractNumId="12" w15:restartNumberingAfterBreak="0">
+  <w:abstractNum w:abstractNumId="13" w15:restartNumberingAfterBreak="0">
+    <w:nsid w:val="797B3287"/>
+    <w:multiLevelType w:val="hybridMultilevel"/>
+    <w:tmpl w:val="9F1A3E90"/>
+    <w:lvl w:ilvl="0" w:tplc="878ECF58">
+      <w:start w:val="34"/>
+      <w:numFmt w:val="decimal"/>
+      <w:lvlText w:val="%1."/>
+      <w:lvlJc w:val="left"/>
+      <w:pPr>
+        <w:ind w:left="720" w:hanging="360"/>
+      </w:pPr>
+      <w:rPr>
+        <w:rFonts w:hint="default"/>
+      </w:rPr>
+    </w:lvl>
+    <w:lvl w:ilvl="1" w:tplc="04090019" w:tentative="1">
+      <w:start w:val="1"/>
+      <w:numFmt w:val="lowerLetter"/>
+      <w:lvlText w:val="%2."/>
+      <w:lvlJc w:val="left"/>
+      <w:pPr>
+        <w:ind w:left="1440" w:hanging="360"/>
+      </w:pPr>
+    </w:lvl>
+    <w:lvl w:ilvl="2" w:tplc="0409001B" w:tentative="1">
+      <w:start w:val="1"/>
+      <w:numFmt w:val="lowerRoman"/>
+      <w:lvlText w:val="%3."/>
+      <w:lvlJc w:val="right"/>
+      <w:pPr>
+        <w:ind w:left="2160" w:hanging="180"/>
+      </w:pPr>
+    </w:lvl>
+    <w:lvl w:ilvl="3" w:tplc="0409000F" w:tentative="1">
+      <w:start w:val="1"/>
+      <w:numFmt w:val="decimal"/>
+      <w:lvlText w:val="%4."/>
+      <w:lvlJc w:val="left"/>
+      <w:pPr>
+        <w:ind w:left="2880" w:hanging="360"/>
+      </w:pPr>
+    </w:lvl>
+    <w:lvl w:ilvl="4" w:tplc="04090019" w:tentative="1">
+      <w:start w:val="1"/>
+      <w:numFmt w:val="lowerLetter"/>
+      <w:lvlText w:val="%5."/>
+      <w:lvlJc w:val="left"/>
+      <w:pPr>
+        <w:ind w:left="3600" w:hanging="360"/>
+      </w:pPr>
+    </w:lvl>
+    <w:lvl w:ilvl="5" w:tplc="0409001B" w:tentative="1">
+      <w:start w:val="1"/>
+      <w:numFmt w:val="lowerRoman"/>
+      <w:lvlText w:val="%6."/>
+      <w:lvlJc w:val="right"/>
+      <w:pPr>
+        <w:ind w:left="4320" w:hanging="180"/>
+      </w:pPr>
+    </w:lvl>
+    <w:lvl w:ilvl="6" w:tplc="0409000F" w:tentative="1">
+      <w:start w:val="1"/>
+      <w:numFmt w:val="decimal"/>
+      <w:lvlText w:val="%7."/>
+      <w:lvlJc w:val="left"/>
+      <w:pPr>
+        <w:ind w:left="5040" w:hanging="360"/>
+      </w:pPr>
+    </w:lvl>
+    <w:lvl w:ilvl="7" w:tplc="04090019" w:tentative="1">
+      <w:start w:val="1"/>
+      <w:numFmt w:val="lowerLetter"/>
+      <w:lvlText w:val="%8."/>
+      <w:lvlJc w:val="left"/>
+      <w:pPr>
+        <w:ind w:left="5760" w:hanging="360"/>
+      </w:pPr>
+    </w:lvl>
+    <w:lvl w:ilvl="8" w:tplc="0409001B" w:tentative="1">
+      <w:start w:val="1"/>
+      <w:numFmt w:val="lowerRoman"/>
+      <w:lvlText w:val="%9."/>
+      <w:lvlJc w:val="right"/>
+      <w:pPr>
+        <w:ind w:left="6480" w:hanging="180"/>
+      </w:pPr>
+    </w:lvl>
+  </w:abstractNum>
+  <w:abstractNum w:abstractNumId="14" w15:restartNumberingAfterBreak="0">
     <w:nsid w:val="7E2366E6"/>
     <w:multiLevelType w:val="hybridMultilevel"/>
     <w:tmpl w:val="9F1A3E90"/>
@@ -6974,16 +7465,22 @@
     <w:abstractNumId w:val="3"/>
   </w:num>
   <w:num w:numId="10">
-    <w:abstractNumId w:val="11"/>
+    <w:abstractNumId w:val="12"/>
   </w:num>
   <w:num w:numId="11">
     <w:abstractNumId w:val="9"/>
   </w:num>
   <w:num w:numId="12">
-    <w:abstractNumId w:val="12"/>
+    <w:abstractNumId w:val="14"/>
   </w:num>
   <w:num w:numId="13">
     <w:abstractNumId w:val="5"/>
+  </w:num>
+  <w:num w:numId="14">
+    <w:abstractNumId w:val="11"/>
+  </w:num>
+  <w:num w:numId="15">
+    <w:abstractNumId w:val="13"/>
   </w:num>
 </w:numbering>
 </file>

</xml_diff>